<commit_message>
tilføjet Usecase_opstart_af_system.docx, og enkelte tilføjelser til BRAINASTORM i forbindelse med request status usecases.docx
</commit_message>
<xml_diff>
--- a/BRAINASTORM i forbindelse med request status usecases.docx
+++ b/BRAINASTORM i forbindelse med request status usecases.docx
@@ -113,33 +113,94 @@
       </w:r>
       <w:proofErr w:type="spellStart"/>
       <w:r>
-        <w:t>tidsfornæmmelse”</w:t>
+        <w:t>tidsfornæmmelse</w:t>
       </w:r>
       <w:proofErr w:type="spellEnd"/>
+      <w:r>
+        <w:t>”</w:t>
+      </w:r>
     </w:p>
     <w:p>
+      <w:proofErr w:type="gramStart"/>
+      <w:r>
+        <w:t>master</w:t>
+      </w:r>
+      <w:proofErr w:type="gramEnd"/>
+      <w:r>
+        <w:t xml:space="preserve"> skal have punkt i masterprotokol hvor master opdaterer sin tid.</w:t>
+      </w:r>
+    </w:p>
+    <w:p>
+      <w:r>
+        <w:t>Registre til at vælge enhedshandlinger i forbindelse med kommunikation fra master til slave.</w:t>
+      </w:r>
+    </w:p>
+    <w:p>
+      <w:r>
+        <w:t>Begrænsninger i forhold til register størrelse og antal samtidige enhedshandlinger og antal af enheder.</w:t>
+      </w:r>
+    </w:p>
+    <w:p>
+      <w:r>
+        <w:t>Master skal have en form for indikation af system status (rød led = fejl på system, gul led = mangler konfigurationsfil, grøn led = system ok og klar til brug… eventuel LCD skærm for brugervenlighed.)</w:t>
+      </w:r>
+    </w:p>
+    <w:p>
+      <w:r>
+        <w:t xml:space="preserve">Der er bestilt flash moduler til </w:t>
+      </w:r>
+      <w:proofErr w:type="spellStart"/>
+      <w:r>
+        <w:t>arduino</w:t>
+      </w:r>
+      <w:proofErr w:type="spellEnd"/>
+      <w:r>
+        <w:t>, til at gemme konfiguration af system på (konfiguration fil</w:t>
+      </w:r>
+      <w:proofErr w:type="gramStart"/>
+      <w:r>
+        <w:t>?)</w:t>
+      </w:r>
+      <w:r>
+        <w:br/>
+        <w:t>skal</w:t>
+      </w:r>
+      <w:proofErr w:type="gramEnd"/>
+      <w:r>
+        <w:t xml:space="preserve"> konfigurationsfil udspecificeres i krav </w:t>
+      </w:r>
+      <w:proofErr w:type="spellStart"/>
+      <w:r>
+        <w:t>spec</w:t>
+      </w:r>
+      <w:proofErr w:type="spellEnd"/>
+      <w:r>
+        <w:t>? (</w:t>
+      </w:r>
+      <w:proofErr w:type="gramStart"/>
+      <w:r>
+        <w:t>fil</w:t>
+      </w:r>
+      <w:proofErr w:type="gramEnd"/>
+      <w:r>
+        <w:t xml:space="preserve"> type, hvordan der overføres mellem </w:t>
+      </w:r>
+      <w:proofErr w:type="spellStart"/>
+      <w:r>
+        <w:t>arduino</w:t>
+      </w:r>
+      <w:proofErr w:type="spellEnd"/>
+      <w:r>
+        <w:t xml:space="preserve"> og flash modul?)</w:t>
+      </w:r>
+    </w:p>
+    <w:p>
+      <w:r>
+        <w:t>Separat software til master og slaves ….</w:t>
+      </w:r>
       <w:bookmarkStart w:id="0" w:name="_GoBack"/>
       <w:bookmarkEnd w:id="0"/>
-      <w:proofErr w:type="gramStart"/>
-      <w:r>
-        <w:t>master</w:t>
-      </w:r>
-      <w:proofErr w:type="gramEnd"/>
-      <w:r>
-        <w:t xml:space="preserve"> skal have punkt i masterprotokol hvor master opdaterer sin tid.</w:t>
-      </w:r>
     </w:p>
-    <w:p>
-      <w:r>
-        <w:t>Registre til at vælge enhedshandlinger i forbindelse med kommunikation fra master til slave.</w:t>
-      </w:r>
-    </w:p>
-    <w:p>
-      <w:r>
-        <w:t>Begrænsninger i forhold til register størrelse og antal samtidige enhedshandlinger og antal af enheder.</w:t>
-      </w:r>
-    </w:p>
-    <w:p/>
     <w:p/>
     <w:p>
       <w:pPr>

</xml_diff>